<commit_message>
doc 1.1 code 1.0
</commit_message>
<xml_diff>
--- a/Nano_bread/API規格_bread.docx
+++ b/Nano_bread/API規格_bread.docx
@@ -895,18 +895,18 @@
                   <w:szCs w:val="24"/>
                   <w:lang w:eastAsia="zh-TW"/>
                 </w:rPr>
-                <w:t>刪除第四</w:t>
+                <w:t>刪除第四個功能，信心指數的</w:t>
               </w:r>
             </w:ins>
             <w:ins w:id="16" w:author="Mike" w:date="2020-12-01T10:25:17Z">
               <w:r>
                 <w:rPr>
-                  <w:rFonts w:ascii="Arial Unicode MS" w:hAnsi="Arial Unicode MS" w:cs="Arial Unicode MS" w:eastAsia="Arial Unicode MS"/>
+                  <w:rFonts w:eastAsia="Arial Unicode MS" w:cs="Arial Unicode MS" w:ascii="Arial Unicode MS" w:hAnsi="Arial Unicode MS"/>
                   <w:sz w:val="24"/>
                   <w:szCs w:val="24"/>
                   <w:lang w:eastAsia="zh-TW"/>
                 </w:rPr>
-                <w:t>個</w:t>
+                <w:t>thresh</w:t>
               </w:r>
             </w:ins>
             <w:ins w:id="17" w:author="Mike" w:date="2020-12-01T10:25:17Z">
@@ -917,32 +917,10 @@
                   <w:szCs w:val="24"/>
                   <w:lang w:eastAsia="zh-TW"/>
                 </w:rPr>
-                <w:t>功能，信心指數的</w:t>
-              </w:r>
-            </w:ins>
-            <w:ins w:id="18" w:author="Mike" w:date="2020-12-01T10:25:17Z">
-              <w:r>
-                <w:rPr>
-                  <w:rFonts w:eastAsia="Arial Unicode MS" w:cs="Arial Unicode MS" w:ascii="Arial Unicode MS" w:hAnsi="Arial Unicode MS"/>
-                  <w:sz w:val="24"/>
-                  <w:szCs w:val="24"/>
-                  <w:lang w:eastAsia="zh-TW"/>
-                </w:rPr>
-                <w:t>thresh</w:t>
-              </w:r>
-            </w:ins>
-            <w:ins w:id="19" w:author="Mike" w:date="2020-12-01T10:25:17Z">
-              <w:r>
-                <w:rPr>
-                  <w:rFonts w:ascii="Arial Unicode MS" w:hAnsi="Arial Unicode MS" w:cs="Arial Unicode MS" w:eastAsia="Arial Unicode MS"/>
-                  <w:sz w:val="24"/>
-                  <w:szCs w:val="24"/>
-                  <w:lang w:eastAsia="zh-TW"/>
-                </w:rPr>
                 <w:t>參數帶入，</w:t>
               </w:r>
             </w:ins>
-            <w:ins w:id="20" w:author="Mike" w:date="2020-12-01T10:26:11Z">
+            <w:ins w:id="18" w:author="Mike" w:date="2020-12-01T10:26:11Z">
               <w:r>
                 <w:rPr>
                   <w:rFonts w:ascii="Arial Unicode MS" w:hAnsi="Arial Unicode MS" w:cs="Arial Unicode MS" w:eastAsia="Arial Unicode MS"/>
@@ -2165,7 +2143,7 @@
               </w:rPr>
               <w:t>/</w:t>
             </w:r>
-            <w:del w:id="21" w:author="Mike" w:date="2020-12-01T10:22:42Z">
+            <w:del w:id="19" w:author="Mike" w:date="2020-12-01T10:22:42Z">
               <w:r>
                 <w:rPr>
                   <w:sz w:val="24"/>
@@ -2175,7 +2153,7 @@
                 <w:delText>category/</w:delText>
               </w:r>
             </w:del>
-            <w:ins w:id="22" w:author="Mike" w:date="2020-12-01T14:47:54Z">
+            <w:ins w:id="20" w:author="Mike" w:date="2020-12-01T14:47:54Z">
               <w:r>
                 <w:rPr>
                   <w:sz w:val="24"/>
@@ -2305,7 +2283,7 @@
               </w:rPr>
               <w:t>/bread/query/</w:t>
             </w:r>
-            <w:ins w:id="23" w:author="Mike" w:date="2020-12-01T14:47:59Z">
+            <w:ins w:id="21" w:author="Mike" w:date="2020-12-01T14:47:59Z">
               <w:r>
                 <w:rPr>
                   <w:sz w:val="24"/>
@@ -2315,7 +2293,7 @@
                 <w:t>quant</w:t>
               </w:r>
             </w:ins>
-            <w:ins w:id="24" w:author="Mike" w:date="2020-12-01T14:48:00Z">
+            <w:ins w:id="22" w:author="Mike" w:date="2020-12-01T14:48:00Z">
               <w:r>
                 <w:rPr>
                   <w:sz w:val="24"/>
@@ -2325,7 +2303,7 @@
                 <w:t>ity</w:t>
               </w:r>
             </w:ins>
-            <w:del w:id="25" w:author="Mike" w:date="2020-12-01T10:22:45Z">
+            <w:del w:id="23" w:author="Mike" w:date="2020-12-01T10:22:45Z">
               <w:r>
                 <w:rPr>
                   <w:sz w:val="24"/>
@@ -2335,7 +2313,7 @@
                 <w:delText>quantity/</w:delText>
               </w:r>
             </w:del>
-            <w:ins w:id="26" w:author="Mike" w:date="2020-12-01T14:48:01Z">
+            <w:ins w:id="24" w:author="Mike" w:date="2020-12-01T14:48:01Z">
               <w:r>
                 <w:rPr>
                   <w:sz w:val="24"/>
@@ -2478,7 +2456,7 @@
               </w:rPr>
               <w:t>/bread/query/</w:t>
             </w:r>
-            <w:ins w:id="27" w:author="Mike" w:date="2020-12-01T14:48:14Z">
+            <w:ins w:id="25" w:author="Mike" w:date="2020-12-01T14:48:14Z">
               <w:r>
                 <w:rPr>
                   <w:sz w:val="24"/>
@@ -2488,7 +2466,7 @@
                 <w:t>position</w:t>
               </w:r>
             </w:ins>
-            <w:del w:id="28" w:author="Mike" w:date="2020-12-01T10:22:47Z">
+            <w:del w:id="26" w:author="Mike" w:date="2020-12-01T10:22:47Z">
               <w:r>
                 <w:rPr>
                   <w:sz w:val="24"/>
@@ -2498,7 +2476,7 @@
                 <w:delText>position/</w:delText>
               </w:r>
             </w:del>
-            <w:ins w:id="29" w:author="Mike" w:date="2020-12-01T14:48:16Z">
+            <w:ins w:id="27" w:author="Mike" w:date="2020-12-01T14:48:16Z">
               <w:r>
                 <w:rPr>
                   <w:sz w:val="24"/>
@@ -2654,7 +2632,7 @@
               </w:rPr>
               <w:t>/bread/query/</w:t>
             </w:r>
-            <w:ins w:id="30" w:author="Mike" w:date="2020-12-01T14:48:21Z">
+            <w:ins w:id="28" w:author="Mike" w:date="2020-12-01T14:48:21Z">
               <w:r>
                 <w:rPr>
                   <w:sz w:val="24"/>
@@ -2664,7 +2642,7 @@
                 <w:t>confidence</w:t>
               </w:r>
             </w:ins>
-            <w:del w:id="31" w:author="Mike" w:date="2020-12-01T10:22:51Z">
+            <w:del w:id="29" w:author="Mike" w:date="2020-12-01T10:22:51Z">
               <w:r>
                 <w:rPr>
                   <w:sz w:val="24"/>
@@ -2674,7 +2652,7 @@
                 <w:delText>confidence/</w:delText>
               </w:r>
             </w:del>
-            <w:ins w:id="32" w:author="Mike" w:date="2020-12-01T14:48:23Z">
+            <w:ins w:id="30" w:author="Mike" w:date="2020-12-01T14:48:23Z">
               <w:r>
                 <w:rPr>
                   <w:sz w:val="24"/>
@@ -2774,7 +2752,7 @@
               <w:jc w:val="left"/>
               <w:rPr/>
             </w:pPr>
-            <w:ins w:id="33" w:author="Mike" w:date="2020-12-01T16:26:37Z">
+            <w:ins w:id="31" w:author="Mike" w:date="2020-12-01T16:26:37Z">
               <w:r>
                 <w:rPr>
                   <w:rFonts w:eastAsia="Arial Unicode MS" w:cs="Arial Unicode MS" w:ascii="Arial Unicode MS" w:hAnsi="Arial Unicode MS"/>
@@ -2785,7 +2763,7 @@
                 <w:t>(</w:t>
               </w:r>
             </w:ins>
-            <w:ins w:id="34" w:author="Mike" w:date="2020-12-01T16:26:37Z">
+            <w:ins w:id="32" w:author="Mike" w:date="2020-12-01T16:26:37Z">
               <w:r>
                 <w:rPr>
                   <w:rFonts w:ascii="Arial Unicode MS" w:hAnsi="Arial Unicode MS" w:cs="Arial Unicode MS" w:eastAsia="Arial Unicode MS"/>
@@ -2796,7 +2774,7 @@
                 <w:t>目前假定一張圖片只有一個</w:t>
               </w:r>
             </w:ins>
-            <w:ins w:id="35" w:author="Mike" w:date="2020-12-01T16:26:37Z">
+            <w:ins w:id="33" w:author="Mike" w:date="2020-12-01T16:26:37Z">
               <w:r>
                 <w:rPr>
                   <w:rFonts w:eastAsia="Arial Unicode MS" w:cs="Arial Unicode MS" w:ascii="Arial Unicode MS" w:hAnsi="Arial Unicode MS"/>
@@ -2836,7 +2814,7 @@
               </w:rPr>
               <w:t>/bread/query/</w:t>
             </w:r>
-            <w:ins w:id="36" w:author="Mike" w:date="2020-12-01T14:48:27Z">
+            <w:ins w:id="34" w:author="Mike" w:date="2020-12-01T14:48:27Z">
               <w:r>
                 <w:rPr>
                   <w:sz w:val="24"/>
@@ -2846,7 +2824,7 @@
                 <w:t>area</w:t>
               </w:r>
             </w:ins>
-            <w:del w:id="37" w:author="Mike" w:date="2020-12-01T10:22:53Z">
+            <w:del w:id="35" w:author="Mike" w:date="2020-12-01T10:22:53Z">
               <w:r>
                 <w:rPr>
                   <w:sz w:val="24"/>
@@ -2856,7 +2834,7 @@
                 <w:delText>area/</w:delText>
               </w:r>
             </w:del>
-            <w:ins w:id="38" w:author="Mike" w:date="2020-12-01T14:48:28Z">
+            <w:ins w:id="36" w:author="Mike" w:date="2020-12-01T14:48:28Z">
               <w:r>
                 <w:rPr>
                   <w:sz w:val="24"/>
@@ -10381,7 +10359,7 @@
                 <w:lang w:eastAsia="zh-TW"/>
               </w:rPr>
             </w:pPr>
-            <w:del w:id="39" w:author="Mike" w:date="2020-12-01T10:24:51Z">
+            <w:del w:id="37" w:author="Mike" w:date="2020-12-01T10:24:51Z">
               <w:r>
                 <w:rPr>
                   <w:sz w:val="20"/>
@@ -10414,7 +10392,7 @@
                 <w:lang w:eastAsia="zh-TW"/>
               </w:rPr>
             </w:pPr>
-            <w:del w:id="40" w:author="Mike" w:date="2020-12-01T10:24:51Z">
+            <w:del w:id="38" w:author="Mike" w:date="2020-12-01T10:24:51Z">
               <w:r>
                 <w:rPr>
                   <w:rFonts w:ascii="Arial Unicode MS" w:hAnsi="Arial Unicode MS" w:cs="Arial Unicode MS" w:eastAsia="Arial Unicode MS"/>
@@ -10449,7 +10427,7 @@
                 <w:lang w:eastAsia="zh-TW"/>
               </w:rPr>
             </w:pPr>
-            <w:del w:id="41" w:author="Mike" w:date="2020-12-01T10:24:51Z">
+            <w:del w:id="39" w:author="Mike" w:date="2020-12-01T10:24:51Z">
               <w:r>
                 <w:rPr>
                   <w:sz w:val="20"/>
@@ -10482,7 +10460,7 @@
                 <w:lang w:eastAsia="zh-TW"/>
               </w:rPr>
             </w:pPr>
-            <w:del w:id="42" w:author="Mike" w:date="2020-12-01T10:24:51Z">
+            <w:del w:id="40" w:author="Mike" w:date="2020-12-01T10:24:51Z">
               <w:r>
                 <w:rPr>
                   <w:rFonts w:eastAsia="Arial Unicode MS" w:cs="Arial Unicode MS" w:ascii="Arial Unicode MS" w:hAnsi="Arial Unicode MS"/>
@@ -11978,7 +11956,7 @@
         <w:pStyle w:val="Normal"/>
         <w:rPr>
           <w:strike w:val="false"/>
-          <w:ins w:id="50" w:author="Mike" w:date="2020-12-01T16:20:27Z"/>
+          <w:ins w:id="48" w:author="Mike" w:date="2020-12-01T16:20:27Z"/>
           <w:dstrike w:val="false"/>
         </w:rPr>
       </w:pPr>
@@ -12009,7 +11987,7 @@
         </w:rPr>
         <w:t>查詢指定範圍內面積占比</w:t>
       </w:r>
-      <w:ins w:id="45" w:author="Mike" w:date="2020-12-01T16:27:09Z">
+      <w:ins w:id="43" w:author="Mike" w:date="2020-12-01T16:27:09Z">
         <w:r>
           <w:rPr>
             <w:rFonts w:eastAsia="Arial Unicode MS" w:cs="Arial Unicode MS" w:ascii="Arial Unicode MS" w:hAnsi="Arial Unicode MS"/>
@@ -12022,7 +12000,7 @@
           <w:t>(</w:t>
         </w:r>
       </w:ins>
-      <w:ins w:id="46" w:author="Mike" w:date="2020-12-01T16:27:09Z">
+      <w:ins w:id="44" w:author="Mike" w:date="2020-12-01T16:27:09Z">
         <w:r>
           <w:rPr>
             <w:rFonts w:ascii="Arial Unicode MS" w:hAnsi="Arial Unicode MS" w:cs="Arial Unicode MS" w:eastAsia="Arial Unicode MS"/>
@@ -12035,7 +12013,7 @@
           <w:t>目前只允許一個</w:t>
         </w:r>
       </w:ins>
-      <w:ins w:id="47" w:author="Mike" w:date="2020-12-01T16:27:09Z">
+      <w:ins w:id="45" w:author="Mike" w:date="2020-12-01T16:27:09Z">
         <w:r>
           <w:rPr>
             <w:rFonts w:eastAsia="Arial Unicode MS" w:cs="Arial Unicode MS" w:ascii="Arial Unicode MS" w:hAnsi="Arial Unicode MS"/>
@@ -12048,7 +12026,7 @@
           <w:t>ROI</w:t>
         </w:r>
       </w:ins>
-      <w:ins w:id="48" w:author="Mike" w:date="2020-12-01T16:27:09Z">
+      <w:ins w:id="46" w:author="Mike" w:date="2020-12-01T16:27:09Z">
         <w:r>
           <w:rPr>
             <w:rFonts w:ascii="Arial Unicode MS" w:hAnsi="Arial Unicode MS" w:cs="Arial Unicode MS" w:eastAsia="Arial Unicode MS"/>
@@ -12061,7 +12039,7 @@
           <w:t>傳入</w:t>
         </w:r>
       </w:ins>
-      <w:ins w:id="49" w:author="Mike" w:date="2020-12-01T16:27:09Z">
+      <w:ins w:id="47" w:author="Mike" w:date="2020-12-01T16:27:09Z">
         <w:r>
           <w:rPr>
             <w:rFonts w:eastAsia="Arial Unicode MS" w:cs="Arial Unicode MS" w:ascii="Arial Unicode MS" w:hAnsi="Arial Unicode MS"/>
@@ -12081,10 +12059,10 @@
         <w:rPr>
           <w:strike w:val="false"/>
           <w:dstrike w:val="false"/>
-          <w:del w:id="52" w:author="Mike" w:date="2020-12-01T16:20:25Z"/>
+          <w:del w:id="50" w:author="Mike" w:date="2020-12-01T16:20:25Z"/>
         </w:rPr>
       </w:pPr>
-      <w:del w:id="51" w:author="Mike" w:date="2020-12-01T16:20:25Z">
+      <w:del w:id="49" w:author="Mike" w:date="2020-12-01T16:20:25Z">
         <w:r>
           <w:rPr>
             <w:strike w:val="false"/>
@@ -12634,7 +12612,7 @@
               </w:rPr>
               <w:t>"</w:t>
             </w:r>
-            <w:ins w:id="70" w:author="Mike" w:date="2020-12-01T10:29:21Z">
+            <w:ins w:id="68" w:author="Mike" w:date="2020-12-01T10:29:21Z">
               <w:r>
                 <w:rPr>
                   <w:strike w:val="false"/>
@@ -12646,7 +12624,7 @@
                 <w:t>area</w:t>
               </w:r>
             </w:ins>
-            <w:del w:id="71" w:author="Mike" w:date="2020-12-01T10:29:18Z">
+            <w:del w:id="69" w:author="Mike" w:date="2020-12-01T10:29:18Z">
               <w:r>
                 <w:rPr>
                   <w:rFonts w:eastAsia="Arial" w:cs="Arial"/>
@@ -12879,10 +12857,10 @@
           <w:dstrike w:val="false"/>
           <w:sz w:val="24"/>
           <w:szCs w:val="24"/>
-          <w:del w:id="80" w:author="Mike" w:date="2020-12-01T16:20:30Z"/>
+          <w:del w:id="78" w:author="Mike" w:date="2020-12-01T16:20:30Z"/>
         </w:rPr>
       </w:pPr>
-      <w:del w:id="79" w:author="Mike" w:date="2020-12-01T16:20:30Z">
+      <w:del w:id="77" w:author="Mike" w:date="2020-12-01T16:20:30Z">
         <w:r>
           <w:rPr>
             <w:strike w:val="false"/>
@@ -12898,11 +12876,11 @@
         <w:pStyle w:val="Normal"/>
         <w:rPr>
           <w:strike w:val="false"/>
-          <w:ins w:id="82" w:author="Mike" w:date="2020-12-01T16:20:39Z"/>
+          <w:ins w:id="80" w:author="Mike" w:date="2020-12-01T16:20:39Z"/>
           <w:dstrike w:val="false"/>
         </w:rPr>
       </w:pPr>
-      <w:ins w:id="81" w:author="Mike" w:date="2020-12-01T16:20:39Z">
+      <w:ins w:id="79" w:author="Mike" w:date="2020-12-01T16:20:39Z">
         <w:r>
           <w:rPr>
             <w:strike w:val="false"/>
@@ -13067,7 +13045,7 @@
                 <w:lang w:eastAsia="zh-TW"/>
               </w:rPr>
             </w:pPr>
-            <w:ins w:id="87" w:author="Mike" w:date="2020-12-01T17:07:31Z">
+            <w:ins w:id="85" w:author="Mike" w:date="2020-12-01T17:07:31Z">
               <w:r>
                 <w:rPr>
                   <w:rFonts w:ascii="Arial Unicode MS" w:hAnsi="Arial Unicode MS" w:cs="Arial Unicode MS" w:eastAsia="Arial Unicode MS"/>
@@ -13268,7 +13246,7 @@
                 <w:dstrike w:val="false"/>
               </w:rPr>
             </w:pPr>
-            <w:ins w:id="93" w:author="Mike" w:date="2020-12-01T17:08:02Z">
+            <w:ins w:id="91" w:author="Mike" w:date="2020-12-01T17:08:02Z">
               <w:r>
                 <w:rPr>
                   <w:strike w:val="false"/>
@@ -13399,7 +13377,7 @@
               </w:rPr>
               <w:t>roi</w:t>
             </w:r>
-            <w:del w:id="97" w:author="Mike" w:date="2020-12-01T17:09:37Z">
+            <w:del w:id="95" w:author="Mike" w:date="2020-12-01T17:09:37Z">
               <w:r>
                 <w:rPr>
                   <w:rFonts w:eastAsia="Arial" w:cs="Arial"/>
@@ -13438,10 +13416,10 @@
                 <w:strike w:val="false"/>
                 <w:dstrike w:val="false"/>
                 <w:lang w:eastAsia="zh-TW"/>
-                <w:ins w:id="100" w:author="Mike" w:date="2020-12-01T11:07:01Z"/>
-              </w:rPr>
-            </w:pPr>
-            <w:ins w:id="98" w:author="Mike" w:date="2020-12-01T11:07:01Z">
+                <w:ins w:id="98" w:author="Mike" w:date="2020-12-01T11:07:01Z"/>
+              </w:rPr>
+            </w:pPr>
+            <w:ins w:id="96" w:author="Mike" w:date="2020-12-01T11:07:01Z">
               <w:r>
                 <w:rPr>
                   <w:rFonts w:eastAsia="Arial Unicode MS" w:cs="Arial Unicode MS" w:ascii="Arial Unicode MS" w:hAnsi="Arial Unicode MS"/>
@@ -13454,7 +13432,7 @@
                 <w:t>ROI</w:t>
               </w:r>
             </w:ins>
-            <w:ins w:id="99" w:author="Mike" w:date="2020-12-01T11:07:01Z">
+            <w:ins w:id="97" w:author="Mike" w:date="2020-12-01T11:07:01Z">
               <w:r>
                 <w:rPr>
                   <w:rFonts w:ascii="Arial Unicode MS" w:hAnsi="Arial Unicode MS" w:cs="Arial Unicode MS" w:eastAsia="Arial Unicode MS"/>
@@ -13481,7 +13459,7 @@
                 <w:lang w:eastAsia="zh-TW"/>
               </w:rPr>
             </w:pPr>
-            <w:ins w:id="101" w:author="Mike" w:date="2020-12-01T11:07:01Z">
+            <w:ins w:id="99" w:author="Mike" w:date="2020-12-01T11:07:01Z">
               <w:r>
                 <w:rPr>
                   <w:rFonts w:eastAsia="Arial Unicode MS" w:cs="Arial Unicode MS" w:ascii="Arial Unicode MS" w:hAnsi="Arial Unicode MS"/>
@@ -13494,7 +13472,7 @@
                 <w:t>(</w:t>
               </w:r>
             </w:ins>
-            <w:ins w:id="102" w:author="Mike" w:date="2020-12-01T11:07:01Z">
+            <w:ins w:id="100" w:author="Mike" w:date="2020-12-01T11:07:01Z">
               <w:r>
                 <w:rPr>
                   <w:rFonts w:ascii="Arial Unicode MS" w:hAnsi="Arial Unicode MS" w:cs="Arial Unicode MS" w:eastAsia="Arial Unicode MS"/>
@@ -13507,7 +13485,7 @@
                 <w:t>順序一定要是逆時鐘的方向</w:t>
               </w:r>
             </w:ins>
-            <w:ins w:id="103" w:author="Mike" w:date="2020-12-01T17:09:15Z">
+            <w:ins w:id="101" w:author="Mike" w:date="2020-12-01T17:09:15Z">
               <w:r>
                 <w:rPr>
                   <w:rFonts w:eastAsia="Arial Unicode MS" w:cs="Arial Unicode MS" w:ascii="Arial Unicode MS" w:hAnsi="Arial Unicode MS"/>
@@ -13520,7 +13498,7 @@
                 <w:t>)</w:t>
               </w:r>
             </w:ins>
-            <w:del w:id="104" w:author="Mike" w:date="2020-12-01T11:06:57Z">
+            <w:del w:id="102" w:author="Mike" w:date="2020-12-01T11:06:57Z">
               <w:r>
                 <w:rPr>
                   <w:rFonts w:ascii="Arial Unicode MS" w:hAnsi="Arial Unicode MS" w:cs="Arial Unicode MS" w:eastAsia="Arial Unicode MS"/>
@@ -13560,7 +13538,7 @@
                 <w:lang w:eastAsia="zh-TW"/>
               </w:rPr>
             </w:pPr>
-            <w:ins w:id="105" w:author="Mike" w:date="2020-12-01T17:08:47Z">
+            <w:ins w:id="103" w:author="Mike" w:date="2020-12-01T17:08:47Z">
               <w:r>
                 <w:rPr>
                   <w:strike w:val="false"/>
@@ -13631,10 +13609,10 @@
                 <w:strike w:val="false"/>
                 <w:dstrike w:val="false"/>
                 <w:lang w:eastAsia="zh-TW"/>
-                <w:ins w:id="109" w:author="Mike" w:date="2020-12-01T10:29:33Z"/>
-              </w:rPr>
-            </w:pPr>
-            <w:ins w:id="107" w:author="Mike" w:date="2020-12-01T10:51:38Z">
+                <w:ins w:id="107" w:author="Mike" w:date="2020-12-01T10:29:33Z"/>
+              </w:rPr>
+            </w:pPr>
+            <w:ins w:id="105" w:author="Mike" w:date="2020-12-01T10:51:38Z">
               <w:r>
                 <w:rPr>
                   <w:rFonts w:eastAsia="Arial Unicode MS" w:cs="Arial Unicode MS" w:ascii="Arial Unicode MS" w:hAnsi="Arial Unicode MS"/>
@@ -13647,7 +13625,7 @@
                 <w:t>[</w:t>
               </w:r>
             </w:ins>
-            <w:ins w:id="108" w:author="Mike" w:date="2020-12-01T10:29:33Z">
+            <w:ins w:id="106" w:author="Mike" w:date="2020-12-01T10:29:33Z">
               <w:r>
                 <w:rPr>
                   <w:rFonts w:eastAsia="Arial Unicode MS" w:cs="Arial Unicode MS" w:ascii="Arial Unicode MS" w:hAnsi="Arial Unicode MS"/>
@@ -13672,10 +13650,10 @@
                 <w:strike w:val="false"/>
                 <w:dstrike w:val="false"/>
                 <w:lang w:eastAsia="zh-TW"/>
-                <w:del w:id="113" w:author="Mike" w:date="2020-12-01T10:29:33Z"/>
-              </w:rPr>
-            </w:pPr>
-            <w:ins w:id="110" w:author="Mike" w:date="2020-12-01T10:29:33Z">
+                <w:del w:id="111" w:author="Mike" w:date="2020-12-01T10:29:33Z"/>
+              </w:rPr>
+            </w:pPr>
+            <w:ins w:id="108" w:author="Mike" w:date="2020-12-01T10:29:33Z">
               <w:r>
                 <w:rPr>
                   <w:rFonts w:eastAsia="Arial Unicode MS" w:cs="Arial Unicode MS" w:ascii="Arial Unicode MS" w:hAnsi="Arial Unicode MS"/>
@@ -13688,7 +13666,7 @@
                 <w:t xml:space="preserve">ex: </w:t>
               </w:r>
             </w:ins>
-            <w:ins w:id="111" w:author="Mike" w:date="2020-12-01T15:26:47Z">
+            <w:ins w:id="109" w:author="Mike" w:date="2020-12-01T15:26:47Z">
               <w:r>
                 <w:rPr>
                   <w:rFonts w:eastAsia="Arial Unicode MS" w:cs="Arial Unicode MS" w:ascii="Arial Unicode MS" w:hAnsi="Arial Unicode MS"/>
@@ -13701,7 +13679,7 @@
                 <w:t>[[200, 100], [1720, 100], [1720, 1180], [200, 1180]]</w:t>
               </w:r>
             </w:ins>
-            <w:del w:id="112" w:author="Mike" w:date="2020-12-01T10:29:33Z">
+            <w:del w:id="110" w:author="Mike" w:date="2020-12-01T10:29:33Z">
               <w:r>
                 <w:rPr>
                   <w:rFonts w:eastAsia="Arial Unicode MS" w:cs="Arial Unicode MS" w:ascii="Arial Unicode MS" w:hAnsi="Arial Unicode MS"/>
@@ -13728,7 +13706,7 @@
                 <w:lang w:eastAsia="zh-TW"/>
               </w:rPr>
             </w:pPr>
-            <w:del w:id="114" w:author="Mike" w:date="2020-12-01T10:29:33Z">
+            <w:del w:id="112" w:author="Mike" w:date="2020-12-01T10:29:33Z">
               <w:r>
                 <w:rPr>
                   <w:rFonts w:eastAsia="Arial Unicode MS" w:cs="Arial Unicode MS" w:ascii="Arial Unicode MS" w:hAnsi="Arial Unicode MS"/>
@@ -13882,7 +13860,7 @@
                 <w:lang w:eastAsia="zh-TW"/>
               </w:rPr>
             </w:pPr>
-            <w:ins w:id="115" w:author="Mike" w:date="2020-12-01T17:09:30Z">
+            <w:ins w:id="113" w:author="Mike" w:date="2020-12-01T17:09:30Z">
               <w:r>
                 <w:rPr>
                   <w:rFonts w:ascii="Arial Unicode MS" w:hAnsi="Arial Unicode MS" w:cs="Arial Unicode MS" w:eastAsia="Arial Unicode MS"/>
@@ -13918,9 +13896,50 @@
                 <w:strike w:val="false"/>
                 <w:dstrike w:val="false"/>
                 <w:lang w:eastAsia="zh-TW"/>
-              </w:rPr>
-            </w:pPr>
-            <w:ins w:id="116" w:author="Mike" w:date="2020-12-01T17:10:41Z">
+                <w:ins w:id="115" w:author="Mike" w:date="2020-12-01T17:56:33Z"/>
+              </w:rPr>
+            </w:pPr>
+            <w:ins w:id="114" w:author="Mike" w:date="2020-12-01T17:56:33Z">
+              <w:r>
+                <w:rPr>
+                  <w:rFonts w:eastAsia="Arial Unicode MS" w:cs="Arial Unicode MS" w:ascii="Arial Unicode MS" w:hAnsi="Arial Unicode MS"/>
+                  <w:strike w:val="false"/>
+                  <w:dstrike w:val="false"/>
+                  <w:sz w:val="24"/>
+                  <w:szCs w:val="24"/>
+                  <w:lang w:eastAsia="zh-TW"/>
+                </w:rPr>
+                <w:t>[ ]</w:t>
+              </w:r>
+            </w:ins>
+          </w:p>
+          <w:p>
+            <w:pPr>
+              <w:pStyle w:val="Normal"/>
+              <w:widowControl w:val="false"/>
+              <w:suppressAutoHyphens w:val="true"/>
+              <w:spacing w:lineRule="auto" w:line="240" w:before="0" w:after="0"/>
+              <w:jc w:val="left"/>
+              <w:rPr>
+                <w:strike w:val="false"/>
+                <w:dstrike w:val="false"/>
+                <w:lang w:eastAsia="zh-TW"/>
+              </w:rPr>
+            </w:pPr>
+            <w:ins w:id="116" w:author="Mike" w:date="2020-12-01T17:56:33Z">
+              <w:r>
+                <w:rPr>
+                  <w:rFonts w:eastAsia="Arial Unicode MS" w:cs="Arial Unicode MS" w:ascii="Arial Unicode MS" w:hAnsi="Arial Unicode MS"/>
+                  <w:strike w:val="false"/>
+                  <w:dstrike w:val="false"/>
+                  <w:sz w:val="24"/>
+                  <w:szCs w:val="24"/>
+                  <w:lang w:eastAsia="zh-TW"/>
+                </w:rPr>
+                <w:t>(</w:t>
+              </w:r>
+            </w:ins>
+            <w:ins w:id="117" w:author="Mike" w:date="2020-12-01T17:10:41Z">
               <w:r>
                 <w:rPr>
                   <w:rFonts w:ascii="Arial Unicode MS" w:hAnsi="Arial Unicode MS" w:cs="Arial Unicode MS" w:eastAsia="Arial Unicode MS"/>
@@ -13933,6 +13952,19 @@
                 <w:t>辨識範圍為整張圖片</w:t>
               </w:r>
             </w:ins>
+            <w:ins w:id="118" w:author="Mike" w:date="2020-12-01T17:56:37Z">
+              <w:r>
+                <w:rPr>
+                  <w:rFonts w:eastAsia="Arial Unicode MS" w:cs="Arial Unicode MS" w:ascii="Arial Unicode MS" w:hAnsi="Arial Unicode MS"/>
+                  <w:strike w:val="false"/>
+                  <w:dstrike w:val="false"/>
+                  <w:sz w:val="24"/>
+                  <w:szCs w:val="24"/>
+                  <w:lang w:eastAsia="zh-TW"/>
+                </w:rPr>
+                <w:t>)</w:t>
+              </w:r>
+            </w:ins>
           </w:p>
         </w:tc>
       </w:tr>
@@ -13945,10 +13977,10 @@
           <w:dstrike w:val="false"/>
           <w:sz w:val="24"/>
           <w:szCs w:val="24"/>
-          <w:del w:id="118" w:author="Mike" w:date="2020-12-01T16:20:31Z"/>
+          <w:del w:id="120" w:author="Mike" w:date="2020-12-01T16:20:31Z"/>
         </w:rPr>
       </w:pPr>
-      <w:del w:id="117" w:author="Mike" w:date="2020-12-01T16:20:31Z">
+      <w:del w:id="119" w:author="Mike" w:date="2020-12-01T16:20:31Z">
         <w:r>
           <w:rPr>
             <w:strike w:val="false"/>
@@ -13964,11 +13996,11 @@
         <w:pStyle w:val="Normal"/>
         <w:rPr>
           <w:strike w:val="false"/>
-          <w:ins w:id="120" w:author="Mike" w:date="2020-12-01T17:11:53Z"/>
+          <w:ins w:id="122" w:author="Mike" w:date="2020-12-01T17:11:53Z"/>
           <w:dstrike w:val="false"/>
         </w:rPr>
       </w:pPr>
-      <w:ins w:id="119" w:author="Mike" w:date="2020-12-01T17:11:53Z">
+      <w:ins w:id="121" w:author="Mike" w:date="2020-12-01T17:11:53Z">
         <w:r>
           <w:rPr>
             <w:strike w:val="false"/>
@@ -13985,7 +14017,7 @@
         <w:pStyle w:val="Normal"/>
         <w:rPr>
           <w:strike w:val="false"/>
-          <w:ins w:id="122" w:author="Mike" w:date="2020-12-01T17:12:38Z"/>
+          <w:ins w:id="124" w:author="Mike" w:date="2020-12-01T17:12:38Z"/>
           <w:dstrike w:val="false"/>
         </w:rPr>
       </w:pPr>
@@ -14064,7 +14096,7 @@
                 <w:szCs w:val="24"/>
               </w:rPr>
             </w:pPr>
-            <w:ins w:id="123" w:author="Mike" w:date="2020-12-01T17:12:38Z">
+            <w:ins w:id="125" w:author="Mike" w:date="2020-12-01T17:12:38Z">
               <w:r>
                 <w:rPr>
                   <w:rFonts w:ascii="Arial Unicode MS" w:hAnsi="Arial Unicode MS" w:cs="Arial Unicode MS" w:eastAsia="Arial Unicode MS"/>
@@ -14103,7 +14135,7 @@
                 <w:szCs w:val="24"/>
               </w:rPr>
             </w:pPr>
-            <w:ins w:id="124" w:author="Mike" w:date="2020-12-01T17:12:38Z">
+            <w:ins w:id="126" w:author="Mike" w:date="2020-12-01T17:12:38Z">
               <w:r>
                 <w:rPr>
                   <w:rFonts w:ascii="Arial Unicode MS" w:hAnsi="Arial Unicode MS" w:cs="Arial Unicode MS" w:eastAsia="Arial Unicode MS"/>
@@ -14143,7 +14175,7 @@
                 <w:lang w:eastAsia="zh-TW"/>
               </w:rPr>
             </w:pPr>
-            <w:ins w:id="125" w:author="Mike" w:date="2020-12-01T17:12:38Z">
+            <w:ins w:id="127" w:author="Mike" w:date="2020-12-01T17:12:38Z">
               <w:r>
                 <w:rPr>
                   <w:strike w:val="false"/>
@@ -14182,7 +14214,7 @@
                 <w:szCs w:val="24"/>
               </w:rPr>
             </w:pPr>
-            <w:ins w:id="126" w:author="Mike" w:date="2020-12-01T17:12:38Z">
+            <w:ins w:id="128" w:author="Mike" w:date="2020-12-01T17:12:38Z">
               <w:r>
                 <w:rPr>
                   <w:rFonts w:ascii="Arial Unicode MS" w:hAnsi="Arial Unicode MS" w:cs="Arial Unicode MS" w:eastAsia="Arial Unicode MS"/>
@@ -14225,7 +14257,7 @@
                 <w:lang w:eastAsia="zh-TW"/>
               </w:rPr>
             </w:pPr>
-            <w:ins w:id="127" w:author="Mike" w:date="2020-12-01T17:12:38Z">
+            <w:ins w:id="129" w:author="Mike" w:date="2020-12-01T17:12:38Z">
               <w:r>
                 <w:rPr>
                   <w:strike w:val="false"/>
@@ -14264,7 +14296,7 @@
                 <w:szCs w:val="24"/>
               </w:rPr>
             </w:pPr>
-            <w:ins w:id="128" w:author="Mike" w:date="2020-12-01T17:12:38Z">
+            <w:ins w:id="130" w:author="Mike" w:date="2020-12-01T17:12:38Z">
               <w:r>
                 <w:rPr>
                   <w:rFonts w:ascii="Arial Unicode MS" w:hAnsi="Arial Unicode MS" w:cs="Arial Unicode MS" w:eastAsia="Arial Unicode MS"/>
@@ -14304,7 +14336,7 @@
                 <w:lang w:eastAsia="zh-TW"/>
               </w:rPr>
             </w:pPr>
-            <w:ins w:id="129" w:author="Mike" w:date="2020-12-01T17:12:38Z">
+            <w:ins w:id="131" w:author="Mike" w:date="2020-12-01T17:12:38Z">
               <w:r>
                 <w:rPr>
                   <w:strike w:val="false"/>
@@ -14341,10 +14373,10 @@
                 <w:dstrike w:val="false"/>
                 <w:sz w:val="24"/>
                 <w:szCs w:val="24"/>
-                <w:ins w:id="133" w:author="Mike" w:date="2020-12-01T17:12:38Z"/>
-              </w:rPr>
-            </w:pPr>
-            <w:ins w:id="130" w:author="Mike" w:date="2020-12-01T17:12:38Z">
+                <w:ins w:id="135" w:author="Mike" w:date="2020-12-01T17:12:38Z"/>
+              </w:rPr>
+            </w:pPr>
+            <w:ins w:id="132" w:author="Mike" w:date="2020-12-01T17:12:38Z">
               <w:r>
                 <w:rPr>
                   <w:rFonts w:ascii="Arial Unicode MS" w:hAnsi="Arial Unicode MS" w:cs="Arial Unicode MS" w:eastAsia="Arial Unicode MS"/>
@@ -14356,7 +14388,7 @@
                 <w:t>正常：</w:t>
               </w:r>
             </w:ins>
-            <w:ins w:id="131" w:author="Mike" w:date="2020-12-01T17:12:38Z">
+            <w:ins w:id="133" w:author="Mike" w:date="2020-12-01T17:12:38Z">
               <w:r>
                 <w:rPr>
                   <w:rFonts w:eastAsia="Arial Unicode MS" w:cs="Arial Unicode MS" w:ascii="Arial Unicode MS" w:hAnsi="Arial Unicode MS"/>
@@ -14369,7 +14401,7 @@
                 <w:t>20</w:t>
               </w:r>
             </w:ins>
-            <w:ins w:id="132" w:author="Mike" w:date="2020-12-01T17:12:38Z">
+            <w:ins w:id="134" w:author="Mike" w:date="2020-12-01T17:12:38Z">
               <w:r>
                 <w:rPr>
                   <w:rFonts w:eastAsia="Arial Unicode MS" w:cs="Arial Unicode MS" w:ascii="Arial Unicode MS" w:hAnsi="Arial Unicode MS"/>
@@ -14396,7 +14428,7 @@
                 <w:szCs w:val="24"/>
               </w:rPr>
             </w:pPr>
-            <w:ins w:id="134" w:author="Mike" w:date="2020-12-01T17:12:38Z">
+            <w:ins w:id="136" w:author="Mike" w:date="2020-12-01T17:12:38Z">
               <w:r>
                 <w:rPr>
                   <w:rFonts w:ascii="Arial Unicode MS" w:hAnsi="Arial Unicode MS" w:cs="Arial Unicode MS" w:eastAsia="Arial Unicode MS"/>
@@ -14408,7 +14440,7 @@
                 <w:t>異常：</w:t>
               </w:r>
             </w:ins>
-            <w:ins w:id="135" w:author="Mike" w:date="2020-12-01T17:12:38Z">
+            <w:ins w:id="137" w:author="Mike" w:date="2020-12-01T17:12:38Z">
               <w:r>
                 <w:rPr>
                   <w:rFonts w:eastAsia="Arial Unicode MS" w:cs="Arial Unicode MS" w:ascii="Arial Unicode MS" w:hAnsi="Arial Unicode MS"/>
@@ -14449,7 +14481,7 @@
                 <w:lang w:eastAsia="zh-TW"/>
               </w:rPr>
             </w:pPr>
-            <w:ins w:id="136" w:author="Mike" w:date="2020-12-01T17:12:38Z">
+            <w:ins w:id="138" w:author="Mike" w:date="2020-12-01T17:12:38Z">
               <w:r>
                 <w:rPr>
                   <w:sz w:val="24"/>
@@ -14484,7 +14516,7 @@
                 <w:lang w:eastAsia="zh-TW"/>
               </w:rPr>
             </w:pPr>
-            <w:ins w:id="137" w:author="Mike" w:date="2020-12-01T17:12:38Z">
+            <w:ins w:id="139" w:author="Mike" w:date="2020-12-01T17:12:38Z">
               <w:r>
                 <w:rPr>
                   <w:rFonts w:ascii="Arial Unicode MS" w:hAnsi="Arial Unicode MS" w:cs="Arial Unicode MS" w:eastAsia="Arial Unicode MS"/>
@@ -14520,7 +14552,7 @@
                 <w:lang w:eastAsia="zh-TW"/>
               </w:rPr>
             </w:pPr>
-            <w:ins w:id="138" w:author="Mike" w:date="2020-12-01T17:12:38Z">
+            <w:ins w:id="140" w:author="Mike" w:date="2020-12-01T17:12:38Z">
               <w:r>
                 <w:rPr>
                   <w:sz w:val="24"/>
@@ -14554,7 +14586,7 @@
                 <w:szCs w:val="24"/>
               </w:rPr>
             </w:pPr>
-            <w:ins w:id="139" w:author="Mike" w:date="2020-12-01T17:12:38Z">
+            <w:ins w:id="141" w:author="Mike" w:date="2020-12-01T17:12:38Z">
               <w:r>
                 <w:rPr>
                   <w:sz w:val="24"/>
@@ -14563,7 +14595,7 @@
                 <w:t>“</w:t>
               </w:r>
             </w:ins>
-            <w:ins w:id="140" w:author="Mike" w:date="2020-12-01T17:12:38Z">
+            <w:ins w:id="142" w:author="Mike" w:date="2020-12-01T17:12:38Z">
               <w:r>
                 <w:rPr>
                   <w:sz w:val="24"/>
@@ -14605,7 +14637,7 @@
                 <w:lang w:val="en-US" w:eastAsia="zh-TW" w:bidi="hi-IN"/>
               </w:rPr>
             </w:pPr>
-            <w:ins w:id="141" w:author="Mike" w:date="2020-12-01T17:12:38Z">
+            <w:ins w:id="143" w:author="Mike" w:date="2020-12-01T17:12:38Z">
               <w:r>
                 <w:rPr>
                   <w:rFonts w:eastAsia="Arial" w:cs="Arial"/>
@@ -14645,7 +14677,7 @@
                 <w:lang w:eastAsia="zh-TW"/>
               </w:rPr>
             </w:pPr>
-            <w:ins w:id="142" w:author="Mike" w:date="2020-12-01T17:12:38Z">
+            <w:ins w:id="144" w:author="Mike" w:date="2020-12-01T17:12:38Z">
               <w:r>
                 <w:rPr>
                   <w:rFonts w:ascii="Arial Unicode MS" w:hAnsi="Arial Unicode MS" w:cs="Arial Unicode MS" w:eastAsia="Arial Unicode MS"/>
@@ -14656,7 +14688,7 @@
                 <w:t>輸入的</w:t>
               </w:r>
             </w:ins>
-            <w:ins w:id="143" w:author="Mike" w:date="2020-12-01T17:12:38Z">
+            <w:ins w:id="145" w:author="Mike" w:date="2020-12-01T17:12:38Z">
               <w:r>
                 <w:rPr>
                   <w:rFonts w:eastAsia="Arial Unicode MS" w:cs="Arial Unicode MS" w:ascii="Arial Unicode MS" w:hAnsi="Arial Unicode MS"/>
@@ -14667,7 +14699,7 @@
                 <w:t>roi</w:t>
               </w:r>
             </w:ins>
-            <w:ins w:id="144" w:author="Mike" w:date="2020-12-01T17:12:38Z">
+            <w:ins w:id="146" w:author="Mike" w:date="2020-12-01T17:12:38Z">
               <w:r>
                 <w:rPr>
                   <w:rFonts w:ascii="Arial Unicode MS" w:hAnsi="Arial Unicode MS" w:cs="Arial Unicode MS" w:eastAsia="Arial Unicode MS"/>
@@ -14703,7 +14735,7 @@
                 <w:lang w:eastAsia="zh-TW"/>
               </w:rPr>
             </w:pPr>
-            <w:ins w:id="145" w:author="Mike" w:date="2020-12-01T17:12:38Z">
+            <w:ins w:id="147" w:author="Mike" w:date="2020-12-01T17:12:38Z">
               <w:r>
                 <w:rPr>
                   <w:sz w:val="24"/>
@@ -14738,7 +14770,7 @@
                 <w:lang w:eastAsia="zh-TW"/>
               </w:rPr>
             </w:pPr>
-            <w:ins w:id="146" w:author="Mike" w:date="2020-12-01T17:12:38Z">
+            <w:ins w:id="148" w:author="Mike" w:date="2020-12-01T17:12:38Z">
               <w:r>
                 <w:rPr>
                   <w:rFonts w:eastAsia="Arial Unicode MS" w:cs="Arial Unicode MS" w:ascii="Arial Unicode MS" w:hAnsi="Arial Unicode MS"/>
@@ -14787,7 +14819,7 @@
                 <w:lang w:val="en-US" w:eastAsia="zh-TW" w:bidi="hi-IN"/>
               </w:rPr>
             </w:pPr>
-            <w:ins w:id="147" w:author="Mike" w:date="2020-12-01T17:12:38Z">
+            <w:ins w:id="149" w:author="Mike" w:date="2020-12-01T17:12:38Z">
               <w:r>
                 <w:rPr>
                   <w:rFonts w:eastAsia="Arial Unicode MS" w:cs="Arial Unicode MS" w:ascii="Arial Unicode MS" w:hAnsi="Arial Unicode MS"/>
@@ -14830,7 +14862,7 @@
                 <w:lang w:eastAsia="zh-TW"/>
               </w:rPr>
             </w:pPr>
-            <w:ins w:id="148" w:author="Mike" w:date="2020-12-01T17:12:38Z">
+            <w:ins w:id="150" w:author="Mike" w:date="2020-12-01T17:12:38Z">
               <w:r>
                 <w:rPr>
                   <w:rFonts w:ascii="Arial Unicode MS" w:hAnsi="Arial Unicode MS" w:cs="Arial Unicode MS" w:eastAsia="Arial Unicode MS"/>
@@ -14871,7 +14903,7 @@
                 <w:lang w:eastAsia="zh-TW"/>
               </w:rPr>
             </w:pPr>
-            <w:ins w:id="149" w:author="Mike" w:date="2020-12-01T17:12:38Z">
+            <w:ins w:id="151" w:author="Mike" w:date="2020-12-01T17:12:38Z">
               <w:r>
                 <w:rPr>
                   <w:strike w:val="false"/>
@@ -14910,7 +14942,7 @@
                 <w:lang w:eastAsia="zh-TW"/>
               </w:rPr>
             </w:pPr>
-            <w:ins w:id="150" w:author="Mike" w:date="2020-12-01T17:12:38Z">
+            <w:ins w:id="152" w:author="Mike" w:date="2020-12-01T17:12:38Z">
               <w:r>
                 <w:rPr>
                   <w:rFonts w:ascii="Arial Unicode MS" w:hAnsi="Arial Unicode MS" w:cs="Arial Unicode MS" w:eastAsia="Arial Unicode MS"/>
@@ -14925,7 +14957,7 @@
                 <w:t>“</w:t>
               </w:r>
             </w:ins>
-            <w:ins w:id="151" w:author="Mike" w:date="2020-12-01T17:12:38Z">
+            <w:ins w:id="153" w:author="Mike" w:date="2020-12-01T17:12:38Z">
               <w:r>
                 <w:rPr>
                   <w:rFonts w:eastAsia="Arial Unicode MS" w:cs="Arial Unicode MS" w:ascii="Arial Unicode MS" w:hAnsi="Arial Unicode MS"/>
@@ -14976,7 +15008,7 @@
               </w:rPr>
             </w:pPr>
             <w:hyperlink w:anchor="items">
-              <w:ins w:id="152" w:author="Mike" w:date="2020-12-01T17:12:38Z">
+              <w:ins w:id="154" w:author="Mike" w:date="2020-12-01T17:12:38Z">
                 <w:r>
                   <w:rPr>
                     <w:rFonts w:eastAsia="Arial" w:cs="Arial"/>
@@ -15017,10 +15049,10 @@
                 <w:sz w:val="24"/>
                 <w:szCs w:val="24"/>
                 <w:lang w:eastAsia="zh-TW"/>
-                <w:ins w:id="154" w:author="Mike" w:date="2020-12-01T17:12:38Z"/>
-              </w:rPr>
-            </w:pPr>
-            <w:ins w:id="153" w:author="Mike" w:date="2020-12-01T17:12:38Z">
+                <w:ins w:id="156" w:author="Mike" w:date="2020-12-01T17:12:38Z"/>
+              </w:rPr>
+            </w:pPr>
+            <w:ins w:id="155" w:author="Mike" w:date="2020-12-01T17:12:38Z">
               <w:r>
                 <w:rPr>
                   <w:rFonts w:ascii="Arial Unicode MS" w:hAnsi="Arial Unicode MS" w:cs="Arial Unicode MS" w:eastAsia="Arial Unicode MS"/>
@@ -15049,7 +15081,7 @@
                 <w:lang w:eastAsia="zh-TW"/>
               </w:rPr>
             </w:pPr>
-            <w:ins w:id="155" w:author="Mike" w:date="2020-12-01T17:12:38Z">
+            <w:ins w:id="157" w:author="Mike" w:date="2020-12-01T17:12:38Z">
               <w:r>
                 <w:rPr>
                   <w:rFonts w:eastAsia="Arial Unicode MS" w:cs="Arial Unicode MS" w:ascii="Arial Unicode MS" w:hAnsi="Arial Unicode MS"/>
@@ -15062,7 +15094,7 @@
                 <w:t>(</w:t>
               </w:r>
             </w:ins>
-            <w:ins w:id="156" w:author="Mike" w:date="2020-12-01T17:12:38Z">
+            <w:ins w:id="158" w:author="Mike" w:date="2020-12-01T17:12:38Z">
               <w:r>
                 <w:rPr>
                   <w:rFonts w:ascii="Arial Unicode MS" w:hAnsi="Arial Unicode MS" w:cs="Arial Unicode MS" w:eastAsia="Arial Unicode MS"/>
@@ -15075,7 +15107,7 @@
                 <w:t>點超連結參考</w:t>
               </w:r>
             </w:ins>
-            <w:ins w:id="157" w:author="Mike" w:date="2020-12-01T17:12:38Z">
+            <w:ins w:id="159" w:author="Mike" w:date="2020-12-01T17:12:38Z">
               <w:r>
                 <w:rPr>
                   <w:rFonts w:eastAsia="Arial Unicode MS" w:cs="Arial Unicode MS" w:ascii="Arial Unicode MS" w:hAnsi="Arial Unicode MS"/>
@@ -15115,7 +15147,7 @@
                 <w:lang w:eastAsia="zh-TW"/>
               </w:rPr>
             </w:pPr>
-            <w:ins w:id="158" w:author="Mike" w:date="2020-12-01T17:16:03Z">
+            <w:ins w:id="160" w:author="Mike" w:date="2020-12-01T17:16:03Z">
               <w:r>
                 <w:rPr>
                   <w:strike w:val="false"/>
@@ -15154,7 +15186,7 @@
                 <w:lang w:eastAsia="zh-TW"/>
               </w:rPr>
             </w:pPr>
-            <w:ins w:id="159" w:author="Mike" w:date="2020-12-01T17:16:03Z">
+            <w:ins w:id="161" w:author="Mike" w:date="2020-12-01T17:16:03Z">
               <w:r>
                 <w:rPr>
                   <w:rFonts w:ascii="Arial Unicode MS" w:hAnsi="Arial Unicode MS"/>
@@ -15170,7 +15202,7 @@
                 <w:t>{</w:t>
               </w:r>
             </w:ins>
-            <w:ins w:id="160" w:author="Mike" w:date="2020-12-01T17:12:38Z">
+            <w:ins w:id="162" w:author="Mike" w:date="2020-12-01T17:12:38Z">
               <w:r>
                 <w:rPr>
                   <w:rFonts w:ascii="Arial Unicode MS" w:hAnsi="Arial Unicode MS"/>
@@ -15186,7 +15218,7 @@
                 <w:t>"id"</w:t>
               </w:r>
             </w:ins>
-            <w:ins w:id="161" w:author="Mike" w:date="2020-12-01T17:12:38Z">
+            <w:ins w:id="163" w:author="Mike" w:date="2020-12-01T17:12:38Z">
               <w:r>
                 <w:rPr>
                   <w:rFonts w:ascii="Arial Unicode MS" w:hAnsi="Arial Unicode MS"/>
@@ -15198,32 +15230,6 @@
                   <w:lang w:eastAsia="zh-TW"/>
                 </w:rPr>
                 <w:t>: "1",</w:t>
-              </w:r>
-            </w:ins>
-            <w:ins w:id="162" w:author="Mike" w:date="2020-12-01T17:12:38Z">
-              <w:r>
-                <w:rPr>
-                  <w:rFonts w:ascii="Arial Unicode MS" w:hAnsi="Arial Unicode MS"/>
-                  <w:color w:val="111111"/>
-                  <w:sz w:val="22"/>
-                  <w:szCs w:val="22"/>
-                  <w:lang w:eastAsia="zh-TW"/>
-                </w:rPr>
-                <w:br/>
-              </w:r>
-            </w:ins>
-            <w:ins w:id="163" w:author="Mike" w:date="2020-12-01T17:12:38Z">
-              <w:r>
-                <w:rPr>
-                  <w:rFonts w:ascii="Arial Unicode MS" w:hAnsi="Arial Unicode MS"/>
-                  <w:b w:val="false"/>
-                  <w:i w:val="false"/>
-                  <w:color w:val="111111"/>
-                  <w:sz w:val="22"/>
-                  <w:szCs w:val="22"/>
-                  <w:lang w:eastAsia="zh-TW"/>
-                </w:rPr>
-                <w:t xml:space="preserve"> "position": [[300, 100], [500, 100], [500, 600], [300, 600]],</w:t>
               </w:r>
             </w:ins>
             <w:ins w:id="164" w:author="Mike" w:date="2020-12-01T17:12:38Z">
@@ -15249,7 +15255,7 @@
                   <w:szCs w:val="22"/>
                   <w:lang w:eastAsia="zh-TW"/>
                 </w:rPr>
-                <w:t xml:space="preserve"> "confidence": "0.8",</w:t>
+                <w:t xml:space="preserve"> "position": [[300, 100], [500, 100], [500, 600], [300, 600]],</w:t>
               </w:r>
             </w:ins>
             <w:ins w:id="166" w:author="Mike" w:date="2020-12-01T17:12:38Z">
@@ -15275,7 +15281,7 @@
                   <w:szCs w:val="22"/>
                   <w:lang w:eastAsia="zh-TW"/>
                 </w:rPr>
-                <w:t xml:space="preserve"> "real_id": "1",</w:t>
+                <w:t xml:space="preserve"> "confidence": "0.8",</w:t>
               </w:r>
             </w:ins>
             <w:ins w:id="168" w:author="Mike" w:date="2020-12-01T17:12:38Z">
@@ -15301,10 +15307,36 @@
                   <w:szCs w:val="22"/>
                   <w:lang w:eastAsia="zh-TW"/>
                 </w:rPr>
+                <w:t xml:space="preserve"> "real_id": "1",</w:t>
+              </w:r>
+            </w:ins>
+            <w:ins w:id="170" w:author="Mike" w:date="2020-12-01T17:12:38Z">
+              <w:r>
+                <w:rPr>
+                  <w:rFonts w:ascii="Arial Unicode MS" w:hAnsi="Arial Unicode MS"/>
+                  <w:color w:val="111111"/>
+                  <w:sz w:val="22"/>
+                  <w:szCs w:val="22"/>
+                  <w:lang w:eastAsia="zh-TW"/>
+                </w:rPr>
+                <w:br/>
+              </w:r>
+            </w:ins>
+            <w:ins w:id="171" w:author="Mike" w:date="2020-12-01T17:12:38Z">
+              <w:r>
+                <w:rPr>
+                  <w:rFonts w:ascii="Arial Unicode MS" w:hAnsi="Arial Unicode MS"/>
+                  <w:b w:val="false"/>
+                  <w:i w:val="false"/>
+                  <w:color w:val="111111"/>
+                  <w:sz w:val="22"/>
+                  <w:szCs w:val="22"/>
+                  <w:lang w:eastAsia="zh-TW"/>
+                </w:rPr>
                 <w:t xml:space="preserve"> "name": "Taro",</w:t>
               </w:r>
             </w:ins>
-            <w:ins w:id="170" w:author="Mike" w:date="2020-12-01T17:16:07Z">
+            <w:ins w:id="172" w:author="Mike" w:date="2020-12-01T17:16:07Z">
               <w:r>
                 <w:rPr>
                   <w:rFonts w:ascii="Arial Unicode MS" w:hAnsi="Arial Unicode MS"/>
@@ -15327,11 +15359,11 @@
         <w:pStyle w:val="Normal"/>
         <w:rPr>
           <w:strike w:val="false"/>
-          <w:ins w:id="172" w:author="Mike" w:date="2020-12-01T17:12:38Z"/>
+          <w:ins w:id="174" w:author="Mike" w:date="2020-12-01T17:12:38Z"/>
           <w:dstrike w:val="false"/>
         </w:rPr>
       </w:pPr>
-      <w:ins w:id="171" w:author="Mike" w:date="2020-12-01T17:12:38Z">
+      <w:ins w:id="173" w:author="Mike" w:date="2020-12-01T17:12:38Z">
         <w:r>
           <w:rPr>
             <w:strike w:val="false"/>
@@ -15344,10 +15376,10 @@
       <w:pPr>
         <w:pStyle w:val="Normal"/>
         <w:rPr>
-          <w:del w:id="174" w:author="Mike" w:date="2020-12-01T17:13:41Z"/>
+          <w:del w:id="176" w:author="Mike" w:date="2020-12-01T17:13:41Z"/>
         </w:rPr>
       </w:pPr>
-      <w:del w:id="173" w:author="Mike" w:date="2020-12-01T17:13:41Z">
+      <w:del w:id="175" w:author="Mike" w:date="2020-12-01T17:13:41Z">
         <w:r>
           <w:rPr/>
         </w:r>
@@ -15364,7 +15396,7 @@
           <w:szCs w:val="24"/>
         </w:rPr>
       </w:pPr>
-      <w:ins w:id="175" w:author="Mike" w:date="2020-12-01T17:12:15Z">
+      <w:ins w:id="177" w:author="Mike" w:date="2020-12-01T17:12:15Z">
         <w:r>
           <w:rPr>
             <w:rFonts w:eastAsia="Arial Unicode MS" w:cs="Arial Unicode MS" w:ascii="Arial Unicode MS" w:hAnsi="Arial Unicode MS"/>
@@ -15375,7 +15407,7 @@
           <w:t>i</w:t>
         </w:r>
       </w:ins>
-      <w:ins w:id="176" w:author="Mike" w:date="2020-12-01T16:20:53Z">
+      <w:ins w:id="178" w:author="Mike" w:date="2020-12-01T16:20:53Z">
         <w:bookmarkStart w:id="3" w:name="items"/>
         <w:r>
           <w:rPr>
@@ -15387,7 +15419,7 @@
           <w:t>tems</w:t>
         </w:r>
       </w:ins>
-      <w:ins w:id="177" w:author="Mike" w:date="2020-12-01T10:31:41Z">
+      <w:ins w:id="179" w:author="Mike" w:date="2020-12-01T10:31:41Z">
         <w:bookmarkEnd w:id="3"/>
         <w:r>
           <w:rPr>
@@ -15445,7 +15477,7 @@
                 <w:szCs w:val="24"/>
               </w:rPr>
             </w:pPr>
-            <w:ins w:id="178" w:author="Mike" w:date="2020-12-01T10:31:41Z">
+            <w:ins w:id="180" w:author="Mike" w:date="2020-12-01T10:31:41Z">
               <w:r>
                 <w:rPr>
                   <w:rFonts w:ascii="Arial Unicode MS" w:hAnsi="Arial Unicode MS" w:cs="Arial Unicode MS" w:eastAsia="Arial Unicode MS"/>
@@ -15480,7 +15512,7 @@
                 <w:szCs w:val="24"/>
               </w:rPr>
             </w:pPr>
-            <w:ins w:id="179" w:author="Mike" w:date="2020-12-01T10:31:41Z">
+            <w:ins w:id="181" w:author="Mike" w:date="2020-12-01T10:31:41Z">
               <w:r>
                 <w:rPr>
                   <w:rFonts w:ascii="Arial Unicode MS" w:hAnsi="Arial Unicode MS" w:cs="Arial Unicode MS" w:eastAsia="Arial Unicode MS"/>
@@ -15516,7 +15548,7 @@
                 <w:lang w:eastAsia="zh-TW"/>
               </w:rPr>
             </w:pPr>
-            <w:ins w:id="180" w:author="Mike" w:date="2020-12-01T10:31:41Z">
+            <w:ins w:id="182" w:author="Mike" w:date="2020-12-01T10:31:41Z">
               <w:r>
                 <w:rPr>
                   <w:sz w:val="24"/>
@@ -15551,7 +15583,7 @@
                 <w:szCs w:val="24"/>
               </w:rPr>
             </w:pPr>
-            <w:ins w:id="181" w:author="Mike" w:date="2020-12-01T10:31:41Z">
+            <w:ins w:id="183" w:author="Mike" w:date="2020-12-01T10:31:41Z">
               <w:r>
                 <w:rPr>
                   <w:rFonts w:ascii="Arial Unicode MS" w:hAnsi="Arial Unicode MS" w:cs="Arial Unicode MS" w:eastAsia="Arial Unicode MS"/>
@@ -15590,7 +15622,7 @@
                 <w:lang w:eastAsia="zh-TW"/>
               </w:rPr>
             </w:pPr>
-            <w:ins w:id="182" w:author="Mike" w:date="2020-12-01T17:05:47Z">
+            <w:ins w:id="184" w:author="Mike" w:date="2020-12-01T17:05:47Z">
               <w:r>
                 <w:rPr>
                   <w:sz w:val="24"/>
@@ -15629,7 +15661,7 @@
                 <w:lang w:val="en-US" w:eastAsia="zh-TW" w:bidi="hi-IN"/>
               </w:rPr>
             </w:pPr>
-            <w:ins w:id="183" w:author="Mike" w:date="2020-12-01T17:05:47Z">
+            <w:ins w:id="185" w:author="Mike" w:date="2020-12-01T17:05:47Z">
               <w:r>
                 <w:rPr>
                   <w:rFonts w:ascii="Arial Unicode MS" w:hAnsi="Arial Unicode MS" w:cs="Arial Unicode MS" w:eastAsia="Arial Unicode MS"/>
@@ -15669,7 +15701,7 @@
                 <w:lang w:eastAsia="zh-TW"/>
               </w:rPr>
             </w:pPr>
-            <w:ins w:id="184" w:author="Mike" w:date="2020-12-01T17:05:47Z">
+            <w:ins w:id="186" w:author="Mike" w:date="2020-12-01T17:05:47Z">
               <w:r>
                 <w:rPr>
                   <w:rFonts w:ascii="Arial Unicode MS" w:hAnsi="Arial Unicode MS"/>
@@ -15705,7 +15737,7 @@
                 <w:szCs w:val="24"/>
               </w:rPr>
             </w:pPr>
-            <w:ins w:id="185" w:author="Mike" w:date="2020-12-01T17:06:08Z">
+            <w:ins w:id="187" w:author="Mike" w:date="2020-12-01T17:06:08Z">
               <w:r>
                 <w:rPr>
                   <w:rFonts w:eastAsia="Arial Unicode MS" w:cs="Arial Unicode MS" w:ascii="Arial Unicode MS" w:hAnsi="Arial Unicode MS"/>
@@ -15744,7 +15776,7 @@
                 <w:lang w:eastAsia="zh-TW"/>
               </w:rPr>
             </w:pPr>
-            <w:ins w:id="186" w:author="Mike" w:date="2020-12-01T10:31:41Z">
+            <w:ins w:id="188" w:author="Mike" w:date="2020-12-01T10:31:41Z">
               <w:r>
                 <w:rPr>
                   <w:sz w:val="24"/>
@@ -15782,7 +15814,7 @@
                 <w:lang w:val="en-US" w:eastAsia="zh-TW" w:bidi="hi-IN"/>
               </w:rPr>
             </w:pPr>
-            <w:ins w:id="187" w:author="Mike" w:date="2020-12-01T10:31:41Z">
+            <w:ins w:id="189" w:author="Mike" w:date="2020-12-01T10:31:41Z">
               <w:r>
                 <w:rPr>
                   <w:rFonts w:eastAsia="Arial Unicode MS" w:cs="Arial Unicode MS" w:ascii="Arial Unicode MS" w:hAnsi="Arial Unicode MS"/>
@@ -15821,7 +15853,7 @@
                 <w:lang w:eastAsia="zh-TW"/>
               </w:rPr>
             </w:pPr>
-            <w:ins w:id="188" w:author="Mike" w:date="2020-12-01T10:31:41Z">
+            <w:ins w:id="190" w:author="Mike" w:date="2020-12-01T10:31:41Z">
               <w:r>
                 <w:rPr>
                   <w:rFonts w:ascii="Arial Unicode MS" w:hAnsi="Arial Unicode MS"/>
@@ -15856,7 +15888,7 @@
                 <w:lang w:eastAsia="zh-TW"/>
               </w:rPr>
             </w:pPr>
-            <w:ins w:id="189" w:author="Mike" w:date="2020-12-01T16:23:51Z">
+            <w:ins w:id="191" w:author="Mike" w:date="2020-12-01T16:23:51Z">
               <w:r>
                 <w:rPr>
                   <w:rFonts w:ascii="Arial Unicode MS" w:hAnsi="Arial Unicode MS"/>
@@ -15901,7 +15933,7 @@
                 <w:lang w:eastAsia="zh-TW"/>
               </w:rPr>
             </w:pPr>
-            <w:ins w:id="190" w:author="Mike" w:date="2020-12-01T10:31:41Z">
+            <w:ins w:id="192" w:author="Mike" w:date="2020-12-01T10:31:41Z">
               <w:r>
                 <w:rPr>
                   <w:sz w:val="24"/>
@@ -15940,7 +15972,7 @@
                 <w:lang w:val="en-US" w:eastAsia="zh-TW" w:bidi="hi-IN"/>
               </w:rPr>
             </w:pPr>
-            <w:ins w:id="191" w:author="Mike" w:date="2020-12-01T10:31:41Z">
+            <w:ins w:id="193" w:author="Mike" w:date="2020-12-01T10:31:41Z">
               <w:r>
                 <w:rPr>
                   <w:rFonts w:ascii="Arial Unicode MS" w:hAnsi="Arial Unicode MS" w:cs="Arial Unicode MS" w:eastAsia="Arial Unicode MS"/>
@@ -15979,7 +16011,7 @@
                 <w:lang w:eastAsia="zh-TW"/>
               </w:rPr>
             </w:pPr>
-            <w:ins w:id="192" w:author="Mike" w:date="2020-12-01T10:31:41Z">
+            <w:ins w:id="194" w:author="Mike" w:date="2020-12-01T10:31:41Z">
               <w:r>
                 <w:rPr>
                   <w:sz w:val="24"/>
@@ -16013,7 +16045,7 @@
                 <w:lang w:eastAsia="zh-TW"/>
               </w:rPr>
             </w:pPr>
-            <w:ins w:id="193" w:author="Mike" w:date="2020-12-01T10:31:41Z">
+            <w:ins w:id="195" w:author="Mike" w:date="2020-12-01T10:31:41Z">
               <w:r>
                 <w:rPr>
                   <w:rFonts w:eastAsia="Arial" w:cs="Arial"/>
@@ -16055,7 +16087,7 @@
                 <w:lang w:eastAsia="zh-TW"/>
               </w:rPr>
             </w:pPr>
-            <w:ins w:id="194" w:author="Mike" w:date="2020-12-01T17:06:16Z">
+            <w:ins w:id="196" w:author="Mike" w:date="2020-12-01T17:06:16Z">
               <w:r>
                 <w:rPr>
                   <w:sz w:val="24"/>
@@ -16065,7 +16097,7 @@
                 <w:t>real_</w:t>
               </w:r>
             </w:ins>
-            <w:ins w:id="195" w:author="Mike" w:date="2020-12-01T10:31:41Z">
+            <w:ins w:id="197" w:author="Mike" w:date="2020-12-01T10:31:41Z">
               <w:r>
                 <w:rPr>
                   <w:sz w:val="24"/>
@@ -16101,7 +16133,7 @@
                 <w:lang w:eastAsia="zh-TW"/>
               </w:rPr>
             </w:pPr>
-            <w:ins w:id="196" w:author="Mike" w:date="2020-12-01T10:31:41Z">
+            <w:ins w:id="198" w:author="Mike" w:date="2020-12-01T10:31:41Z">
               <w:r>
                 <w:rPr>
                   <w:rFonts w:ascii="Arial Unicode MS" w:hAnsi="Arial Unicode MS" w:cs="Arial Unicode MS" w:eastAsia="Arial Unicode MS"/>
@@ -16112,7 +16144,7 @@
                 <w:t xml:space="preserve">對應 </w:t>
               </w:r>
             </w:ins>
-            <w:ins w:id="197" w:author="Mike" w:date="2020-12-01T10:31:41Z">
+            <w:ins w:id="199" w:author="Mike" w:date="2020-12-01T10:31:41Z">
               <w:r>
                 <w:rPr>
                   <w:rFonts w:eastAsia="Arial Unicode MS" w:cs="Arial Unicode MS" w:ascii="Arial Unicode MS" w:hAnsi="Arial Unicode MS"/>
@@ -16123,7 +16155,7 @@
                 <w:t xml:space="preserve">classes.txt </w:t>
               </w:r>
             </w:ins>
-            <w:ins w:id="198" w:author="Mike" w:date="2020-12-01T10:31:41Z">
+            <w:ins w:id="200" w:author="Mike" w:date="2020-12-01T10:31:41Z">
               <w:r>
                 <w:rPr>
                   <w:rFonts w:ascii="Arial Unicode MS" w:hAnsi="Arial Unicode MS" w:cs="Arial Unicode MS" w:eastAsia="Arial Unicode MS"/>
@@ -16134,7 +16166,7 @@
                 <w:t>的</w:t>
               </w:r>
             </w:ins>
-            <w:ins w:id="199" w:author="Mike" w:date="2020-12-01T10:31:41Z">
+            <w:ins w:id="201" w:author="Mike" w:date="2020-12-01T10:31:41Z">
               <w:r>
                 <w:rPr>
                   <w:rFonts w:eastAsia="Arial Unicode MS" w:cs="Arial Unicode MS" w:ascii="Arial Unicode MS" w:hAnsi="Arial Unicode MS"/>
@@ -16171,7 +16203,7 @@
                 <w:lang w:eastAsia="zh-TW"/>
               </w:rPr>
             </w:pPr>
-            <w:ins w:id="200" w:author="Mike" w:date="2020-12-01T10:31:41Z">
+            <w:ins w:id="202" w:author="Mike" w:date="2020-12-01T10:31:41Z">
               <w:r>
                 <w:rPr>
                   <w:sz w:val="24"/>
@@ -16206,7 +16238,7 @@
                 <w:szCs w:val="24"/>
               </w:rPr>
             </w:pPr>
-            <w:ins w:id="201" w:author="Mike" w:date="2020-12-01T10:31:41Z">
+            <w:ins w:id="203" w:author="Mike" w:date="2020-12-01T10:31:41Z">
               <w:r>
                 <w:rPr>
                   <w:rFonts w:eastAsia="Arial Unicode MS" w:cs="Arial Unicode MS" w:ascii="Arial Unicode MS" w:hAnsi="Arial Unicode MS"/>
@@ -16245,7 +16277,7 @@
                 <w:lang w:eastAsia="zh-TW"/>
               </w:rPr>
             </w:pPr>
-            <w:ins w:id="202" w:author="Mike" w:date="2020-12-01T10:31:41Z">
+            <w:ins w:id="204" w:author="Mike" w:date="2020-12-01T10:31:41Z">
               <w:r>
                 <w:rPr>
                   <w:sz w:val="24"/>
@@ -16283,7 +16315,7 @@
                 <w:lang w:val="en-US" w:eastAsia="zh-TW" w:bidi="hi-IN"/>
               </w:rPr>
             </w:pPr>
-            <w:ins w:id="203" w:author="Mike" w:date="2020-12-01T10:31:41Z">
+            <w:ins w:id="205" w:author="Mike" w:date="2020-12-01T10:31:41Z">
               <w:r>
                 <w:rPr>
                   <w:rFonts w:eastAsia="Arial Unicode MS" w:cs="Arial Unicode MS" w:ascii="Arial Unicode MS" w:hAnsi="Arial Unicode MS"/>
@@ -16296,7 +16328,7 @@
                 <w:t>model</w:t>
               </w:r>
             </w:ins>
-            <w:ins w:id="204" w:author="Mike" w:date="2020-12-01T10:31:41Z">
+            <w:ins w:id="206" w:author="Mike" w:date="2020-12-01T10:31:41Z">
               <w:r>
                 <w:rPr>
                   <w:rFonts w:ascii="Arial Unicode MS" w:hAnsi="Arial Unicode MS" w:cs="Arial Unicode MS" w:eastAsia="Arial Unicode MS"/>
@@ -16334,7 +16366,7 @@
                 <w:lang w:eastAsia="zh-TW"/>
               </w:rPr>
             </w:pPr>
-            <w:ins w:id="205" w:author="Mike" w:date="2020-12-01T10:31:41Z">
+            <w:ins w:id="207" w:author="Mike" w:date="2020-12-01T10:31:41Z">
               <w:r>
                 <w:rPr>
                   <w:sz w:val="24"/>
@@ -16367,7 +16399,7 @@
                 <w:lang w:eastAsia="zh-TW"/>
               </w:rPr>
             </w:pPr>
-            <w:ins w:id="206" w:author="Mike" w:date="2020-12-01T10:31:41Z">
+            <w:ins w:id="208" w:author="Mike" w:date="2020-12-01T10:31:41Z">
               <w:r>
                 <w:rPr>
                   <w:sz w:val="24"/>
@@ -16377,7 +16409,7 @@
                 <w:t>"</w:t>
               </w:r>
             </w:ins>
-            <w:ins w:id="207" w:author="Mike" w:date="2020-12-01T10:31:41Z">
+            <w:ins w:id="209" w:author="Mike" w:date="2020-12-01T10:31:41Z">
               <w:r>
                 <w:rPr>
                   <w:rFonts w:eastAsia="Arial" w:cs="Arial"/>
@@ -16390,7 +16422,7 @@
                 <w:t>Taro</w:t>
               </w:r>
             </w:ins>
-            <w:ins w:id="208" w:author="Mike" w:date="2020-12-01T10:31:41Z">
+            <w:ins w:id="210" w:author="Mike" w:date="2020-12-01T10:31:41Z">
               <w:r>
                 <w:rPr>
                   <w:sz w:val="24"/>
@@ -16984,7 +17016,9 @@
         </w:tc>
       </w:tr>
       <w:tr>
-        <w:trPr/>
+        <w:trPr>
+          <w:trHeight w:val="905" w:hRule="atLeast"/>
+        </w:trPr>
         <w:tc>
           <w:tcPr>
             <w:tcW w:w="1215" w:type="dxa"/>
@@ -17041,13 +17075,34 @@
                 <w:szCs w:val="24"/>
               </w:rPr>
             </w:pPr>
+            <w:ins w:id="211" w:author="Mike" w:date="2020-12-01T18:08:55Z">
+              <w:r>
+                <w:rPr>
+                  <w:rFonts w:ascii="Arial Unicode MS" w:hAnsi="Arial Unicode MS" w:cs="Arial Unicode MS" w:eastAsia="Arial Unicode MS"/>
+                  <w:sz w:val="24"/>
+                  <w:szCs w:val="24"/>
+                  <w:lang w:eastAsia="zh-TW"/>
+                </w:rPr>
+                <w:t>格式</w:t>
+              </w:r>
+            </w:ins>
+            <w:del w:id="212" w:author="Mike" w:date="2020-12-01T18:08:54Z">
+              <w:r>
+                <w:rPr>
+                  <w:rFonts w:ascii="Arial Unicode MS" w:hAnsi="Arial Unicode MS" w:cs="Arial Unicode MS" w:eastAsia="Arial Unicode MS"/>
+                  <w:sz w:val="24"/>
+                  <w:szCs w:val="24"/>
+                </w:rPr>
+                <w:delText>應用</w:delText>
+              </w:r>
+            </w:del>
             <w:r>
               <w:rPr>
                 <w:rFonts w:ascii="Arial Unicode MS" w:hAnsi="Arial Unicode MS" w:cs="Arial Unicode MS" w:eastAsia="Arial Unicode MS"/>
                 <w:sz w:val="24"/>
                 <w:szCs w:val="24"/>
               </w:rPr>
-              <w:t>應用錯誤</w:t>
+              <w:t>錯誤</w:t>
             </w:r>
           </w:p>
         </w:tc>
@@ -17075,15 +17130,28 @@
                 <w:lang w:eastAsia="zh-TW"/>
               </w:rPr>
             </w:pPr>
-            <w:r>
-              <w:rPr>
-                <w:rFonts w:ascii="Arial Unicode MS" w:hAnsi="Arial Unicode MS" w:cs="Arial Unicode MS" w:eastAsia="Arial Unicode MS"/>
-                <w:sz w:val="24"/>
-                <w:szCs w:val="24"/>
-                <w:lang w:eastAsia="zh-TW"/>
-              </w:rPr>
-              <w:t>伺服器錯誤</w:t>
-            </w:r>
+            <w:ins w:id="213" w:author="Mike" w:date="2020-12-01T18:08:50Z">
+              <w:r>
+                <w:rPr>
+                  <w:rFonts w:ascii="Arial Unicode MS" w:hAnsi="Arial Unicode MS" w:cs="Arial Unicode MS" w:eastAsia="Arial Unicode MS"/>
+                  <w:sz w:val="24"/>
+                  <w:szCs w:val="24"/>
+                  <w:lang w:eastAsia="zh-TW"/>
+                </w:rPr>
+                <w:t>輸入格式錯誤</w:t>
+              </w:r>
+            </w:ins>
+            <w:del w:id="214" w:author="Mike" w:date="2020-12-01T18:08:44Z">
+              <w:r>
+                <w:rPr>
+                  <w:rFonts w:ascii="Arial Unicode MS" w:hAnsi="Arial Unicode MS" w:cs="Arial Unicode MS" w:eastAsia="Arial Unicode MS"/>
+                  <w:sz w:val="24"/>
+                  <w:szCs w:val="24"/>
+                  <w:lang w:eastAsia="zh-TW"/>
+                </w:rPr>
+                <w:delText>伺服器錯誤</w:delText>
+              </w:r>
+            </w:del>
           </w:p>
           <w:p>
             <w:pPr>
@@ -17107,15 +17175,17 @@
               </w:rPr>
               <w:t xml:space="preserve">ex: </w:t>
             </w:r>
-            <w:r>
-              <w:rPr>
-                <w:rFonts w:ascii="Arial Unicode MS" w:hAnsi="Arial Unicode MS" w:cs="Arial Unicode MS" w:eastAsia="Arial Unicode MS"/>
-                <w:sz w:val="24"/>
-                <w:szCs w:val="24"/>
-                <w:lang w:eastAsia="zh-TW"/>
-              </w:rPr>
-              <w:t>輸入格式錯誤，</w:t>
-            </w:r>
+            <w:del w:id="215" w:author="Mike" w:date="2020-12-01T18:10:11Z">
+              <w:r>
+                <w:rPr>
+                  <w:rFonts w:ascii="Arial Unicode MS" w:hAnsi="Arial Unicode MS" w:cs="Arial Unicode MS" w:eastAsia="Arial Unicode MS"/>
+                  <w:sz w:val="24"/>
+                  <w:szCs w:val="24"/>
+                  <w:lang w:eastAsia="zh-TW"/>
+                </w:rPr>
+                <w:delText>輸入格式錯誤，</w:delText>
+              </w:r>
+            </w:del>
             <w:r>
               <w:rPr>
                 <w:rFonts w:eastAsia="Arial Unicode MS" w:cs="Arial Unicode MS" w:ascii="Arial Unicode MS" w:hAnsi="Arial Unicode MS"/>
@@ -17125,15 +17195,28 @@
               </w:rPr>
               <w:t>base64</w:t>
             </w:r>
-            <w:r>
-              <w:rPr>
-                <w:rFonts w:ascii="Arial Unicode MS" w:hAnsi="Arial Unicode MS" w:cs="Arial Unicode MS" w:eastAsia="Arial Unicode MS"/>
-                <w:sz w:val="24"/>
-                <w:szCs w:val="24"/>
-                <w:lang w:eastAsia="zh-TW"/>
-              </w:rPr>
-              <w:t>不正確</w:t>
-            </w:r>
+            <w:ins w:id="216" w:author="Mike" w:date="2020-12-01T18:10:16Z">
+              <w:r>
+                <w:rPr>
+                  <w:rFonts w:ascii="Arial Unicode MS" w:hAnsi="Arial Unicode MS" w:cs="Arial Unicode MS" w:eastAsia="Arial Unicode MS"/>
+                  <w:sz w:val="24"/>
+                  <w:szCs w:val="24"/>
+                  <w:lang w:eastAsia="zh-TW"/>
+                </w:rPr>
+                <w:t>裡面不是圖片</w:t>
+              </w:r>
+            </w:ins>
+            <w:del w:id="217" w:author="Mike" w:date="2020-12-01T18:10:12Z">
+              <w:r>
+                <w:rPr>
+                  <w:rFonts w:ascii="Arial Unicode MS" w:hAnsi="Arial Unicode MS" w:cs="Arial Unicode MS" w:eastAsia="Arial Unicode MS"/>
+                  <w:sz w:val="24"/>
+                  <w:szCs w:val="24"/>
+                  <w:lang w:eastAsia="zh-TW"/>
+                </w:rPr>
+                <w:delText>不正確</w:delText>
+              </w:r>
+            </w:del>
           </w:p>
         </w:tc>
       </w:tr>
@@ -17203,7 +17286,7 @@
         <w:shd w:fill="auto" w:val="clear"/>
         <w:bCs w:val="false"/>
       </w:rPr>
-      <w:t>3</w:t>
+      <w:t>10</w:t>
     </w:r>
     <w:r>
       <w:rPr>

</xml_diff>

<commit_message>
doc 1.1 , code 1.0
</commit_message>
<xml_diff>
--- a/Nano_bread/API規格_bread.docx
+++ b/Nano_bread/API規格_bread.docx
@@ -17206,7 +17206,18 @@
                 <w:t>裡面不是圖片</w:t>
               </w:r>
             </w:ins>
-            <w:del w:id="217" w:author="Mike" w:date="2020-12-01T18:10:12Z">
+            <w:ins w:id="217" w:author="Mike" w:date="2020-12-02T09:51:53Z">
+              <w:r>
+                <w:rPr>
+                  <w:rFonts w:ascii="Arial Unicode MS" w:hAnsi="Arial Unicode MS" w:cs="Arial Unicode MS" w:eastAsia="Arial Unicode MS"/>
+                  <w:sz w:val="24"/>
+                  <w:szCs w:val="24"/>
+                  <w:lang w:eastAsia="zh-TW"/>
+                </w:rPr>
+                <w:t>或是</w:t>
+              </w:r>
+            </w:ins>
+            <w:del w:id="218" w:author="Mike" w:date="2020-12-01T18:10:12Z">
               <w:r>
                 <w:rPr>
                   <w:rFonts w:ascii="Arial Unicode MS" w:hAnsi="Arial Unicode MS" w:cs="Arial Unicode MS" w:eastAsia="Arial Unicode MS"/>
@@ -17217,6 +17228,39 @@
                 <w:delText>不正確</w:delText>
               </w:r>
             </w:del>
+            <w:ins w:id="219" w:author="Mike" w:date="2020-12-02T09:52:22Z">
+              <w:r>
+                <w:rPr>
+                  <w:rFonts w:ascii="Arial Unicode MS" w:hAnsi="Arial Unicode MS" w:cs="Arial Unicode MS" w:eastAsia="Arial Unicode MS"/>
+                  <w:sz w:val="24"/>
+                  <w:szCs w:val="24"/>
+                  <w:lang w:eastAsia="zh-TW"/>
+                </w:rPr>
+                <w:t>任何</w:t>
+              </w:r>
+            </w:ins>
+            <w:ins w:id="220" w:author="Mike" w:date="2020-12-02T09:52:22Z">
+              <w:r>
+                <w:rPr>
+                  <w:rFonts w:eastAsia="Arial Unicode MS" w:cs="Arial Unicode MS" w:ascii="Arial Unicode MS" w:hAnsi="Arial Unicode MS"/>
+                  <w:sz w:val="24"/>
+                  <w:szCs w:val="24"/>
+                  <w:lang w:eastAsia="zh-TW"/>
+                </w:rPr>
+                <w:t>type</w:t>
+              </w:r>
+            </w:ins>
+            <w:ins w:id="221" w:author="Mike" w:date="2020-12-02T09:52:22Z">
+              <w:r>
+                <w:rPr>
+                  <w:rFonts w:ascii="Arial Unicode MS" w:hAnsi="Arial Unicode MS" w:cs="Arial Unicode MS" w:eastAsia="Arial Unicode MS"/>
+                  <w:sz w:val="24"/>
+                  <w:szCs w:val="24"/>
+                  <w:lang w:eastAsia="zh-TW"/>
+                </w:rPr>
+                <w:t>不正確</w:t>
+              </w:r>
+            </w:ins>
           </w:p>
         </w:tc>
       </w:tr>
@@ -17286,7 +17330,7 @@
         <w:shd w:fill="auto" w:val="clear"/>
         <w:bCs w:val="false"/>
       </w:rPr>
-      <w:t>10</w:t>
+      <w:t>1</w:t>
     </w:r>
     <w:r>
       <w:rPr>

</xml_diff>